<commit_message>
Add updated budget, worksheet, and narrative from T. Libert.
</commit_message>
<xml_diff>
--- a/assets/Software Engr Budget Narrative.docx
+++ b/assets/Software Engr Budget Narrative.docx
@@ -177,13 +177,13 @@
         <w:rPr>
           <w:rFonts w:asciiTheme="majorHAnsi" w:hAnsiTheme="majorHAnsi" w:cs="Arial"/>
         </w:rPr>
-        <w:t xml:space="preserve"> reassigned from Computer Science program</w:t>
-      </w:r>
-      <w:r>
-        <w:rPr>
-          <w:rFonts w:asciiTheme="majorHAnsi" w:hAnsiTheme="majorHAnsi" w:cs="Arial"/>
-        </w:rPr>
-        <w:t xml:space="preserve"> in Year 1 (AY2019-20) and</w:t>
+        <w:t xml:space="preserve"> </w:t>
+      </w:r>
+      <w:r>
+        <w:rPr>
+          <w:rFonts w:asciiTheme="majorHAnsi" w:hAnsiTheme="majorHAnsi" w:cs="Arial"/>
+        </w:rPr>
+        <w:t>in Year 1 (AY2019-20) and</w:t>
       </w:r>
       <w:r>
         <w:rPr>
@@ -503,6 +503,8 @@
         </w:rPr>
         <w:t>faculty</w:t>
       </w:r>
+      <w:bookmarkStart w:id="0" w:name="_GoBack"/>
+      <w:bookmarkEnd w:id="0"/>
     </w:p>
     <w:p>
       <w:pPr>
@@ -578,6 +580,12 @@
         </w:rPr>
         <w:t>Accreditation application and review</w:t>
       </w:r>
+      <w:r>
+        <w:rPr>
+          <w:rFonts w:asciiTheme="majorHAnsi" w:hAnsiTheme="majorHAnsi" w:cs="Arial"/>
+        </w:rPr>
+        <w:t xml:space="preserve"> in Year 3</w:t>
+      </w:r>
     </w:p>
     <w:p>
       <w:pPr>
@@ -970,8 +978,6 @@
           <w:szCs w:val="20"/>
         </w:rPr>
       </w:pPr>
-      <w:bookmarkStart w:id="0" w:name="_GoBack"/>
-      <w:bookmarkEnd w:id="0"/>
     </w:p>
     <w:sectPr>
       <w:pgSz w:w="12240" w:h="15840"/>

</xml_diff>